<commit_message>
Appendix content edits and verification of table of contents
</commit_message>
<xml_diff>
--- a/Papers/Graduation Rate Influencers - Results.docx
+++ b/Papers/Graduation Rate Influencers - Results.docx
@@ -922,7 +922,10 @@
             </w:r>
           </w:hyperlink>
           <w:r>
-            <w:t>56</w:t>
+            <w:t>5</w:t>
+          </w:r>
+          <w:r>
+            <w:t>7</w:t>
           </w:r>
         </w:p>
         <w:p>
@@ -951,7 +954,10 @@
             </w:r>
           </w:hyperlink>
           <w:r>
-            <w:t>56</w:t>
+            <w:t>5</w:t>
+          </w:r>
+          <w:r>
+            <w:t>7</w:t>
           </w:r>
         </w:p>
         <w:p>
@@ -1208,21 +1214,7 @@
           <w:szCs w:val="24"/>
         </w:rPr>
         <w:lastRenderedPageBreak/>
-        <w:t xml:space="preserve">for upper secondary teachers. Another independent variable, class size, is measured as the average number of students per class in lower secondary education (used as a proxy for secondary education due to data availability).  The last independent variable is </w:t>
-      </w:r>
-      <w:r>
-        <w:rPr>
-          <w:sz w:val="24"/>
-          <w:szCs w:val="24"/>
-        </w:rPr>
-        <w:t xml:space="preserve">education expenditure, </w:t>
-      </w:r>
-      <w:r>
-        <w:rPr>
-          <w:sz w:val="24"/>
-          <w:szCs w:val="24"/>
-        </w:rPr>
-        <w:t xml:space="preserve">measured as government </w:t>
+        <w:t xml:space="preserve">for upper secondary teachers. Another independent variable, class size, is measured as the average number of students per class in lower secondary education (used as a proxy for secondary education due to data availability).  The last independent variable is government </w:t>
       </w:r>
       <w:r>
         <w:rPr>
@@ -12241,6 +12233,9 @@
       </w:pPr>
       <w:r>
         <w:t>F</w:t>
+      </w:r>
+      <w:r>
+        <w:t>.</w:t>
       </w:r>
       <w:r>
         <w:t xml:space="preserve"> Data Analysis Results</w:t>
@@ -18743,8 +18738,10 @@
     <w:p>
       <w:pPr>
         <w:spacing w:line="480" w:lineRule="auto"/>
-        <w:ind w:left="720" w:hanging="720"/>
-        <w:rPr>
+        <w:jc w:val="center"/>
+        <w:rPr>
+          <w:b/>
+          <w:bCs/>
           <w:sz w:val="24"/>
           <w:szCs w:val="24"/>
         </w:rPr>
@@ -18752,18 +18749,16 @@
       <w:r>
         <w:br w:type="page"/>
       </w:r>
-    </w:p>
-    <w:p>
-      <w:pPr>
-        <w:pStyle w:val="Heading1"/>
-        <w:rPr>
-          <w:rFonts w:ascii="Times New Roman" w:eastAsia="Times New Roman" w:hAnsi="Times New Roman" w:cs="Times New Roman"/>
-        </w:rPr>
-      </w:pPr>
       <w:bookmarkStart w:id="26" w:name="_heading=h.2bn6wsx"/>
       <w:bookmarkStart w:id="27" w:name="_Toc1695981861"/>
       <w:bookmarkEnd w:id="26"/>
       <w:r>
+        <w:rPr>
+          <w:b/>
+          <w:bCs/>
+          <w:sz w:val="24"/>
+          <w:szCs w:val="24"/>
+        </w:rPr>
         <w:lastRenderedPageBreak/>
         <w:t>Appendix A</w:t>
       </w:r>
@@ -18781,6 +18776,7 @@
     </w:p>
     <w:p>
       <w:pPr>
+        <w:spacing w:line="480" w:lineRule="auto"/>
         <w:rPr>
           <w:sz w:val="24"/>
           <w:szCs w:val="24"/>
@@ -18813,6 +18809,38 @@
           <w:szCs w:val="24"/>
         </w:rPr>
         <w:t>s of Variables</w:t>
+      </w:r>
+    </w:p>
+    <w:p>
+      <w:pPr>
+        <w:spacing w:line="480" w:lineRule="auto"/>
+        <w:rPr>
+          <w:sz w:val="24"/>
+          <w:szCs w:val="24"/>
+        </w:rPr>
+      </w:pPr>
+      <w:r>
+        <w:rPr>
+          <w:sz w:val="24"/>
+          <w:szCs w:val="24"/>
+        </w:rPr>
+        <w:t>Shows the relationship between all variables.</w:t>
+      </w:r>
+    </w:p>
+    <w:p>
+      <w:pPr>
+        <w:spacing w:line="480" w:lineRule="auto"/>
+        <w:rPr>
+          <w:sz w:val="24"/>
+          <w:szCs w:val="24"/>
+        </w:rPr>
+      </w:pPr>
+      <w:r>
+        <w:rPr>
+          <w:sz w:val="24"/>
+          <w:szCs w:val="24"/>
+        </w:rPr>
+        <w:t>Key finding: strong positive correlation between expenditure and graduation rates (r = 0.859)</w:t>
       </w:r>
     </w:p>
     <w:p/>
@@ -18875,11 +18903,48 @@
           <w:szCs w:val="24"/>
         </w:rPr>
       </w:pPr>
-      <w:r>
-        <w:rPr>
-          <w:sz w:val="24"/>
-          <w:szCs w:val="24"/>
-        </w:rPr>
+    </w:p>
+    <w:p>
+      <w:pPr>
+        <w:spacing w:line="480" w:lineRule="auto"/>
+        <w:rPr>
+          <w:sz w:val="24"/>
+          <w:szCs w:val="24"/>
+        </w:rPr>
+      </w:pPr>
+    </w:p>
+    <w:p>
+      <w:pPr>
+        <w:spacing w:line="480" w:lineRule="auto"/>
+        <w:rPr>
+          <w:sz w:val="24"/>
+          <w:szCs w:val="24"/>
+        </w:rPr>
+      </w:pPr>
+    </w:p>
+    <w:p>
+      <w:pPr>
+        <w:spacing w:line="480" w:lineRule="auto"/>
+        <w:rPr>
+          <w:sz w:val="24"/>
+          <w:szCs w:val="24"/>
+        </w:rPr>
+      </w:pPr>
+    </w:p>
+    <w:p>
+      <w:pPr>
+        <w:spacing w:line="480" w:lineRule="auto"/>
+        <w:rPr>
+          <w:sz w:val="24"/>
+          <w:szCs w:val="24"/>
+        </w:rPr>
+      </w:pPr>
+      <w:r>
+        <w:rPr>
+          <w:sz w:val="24"/>
+          <w:szCs w:val="24"/>
+        </w:rPr>
+        <w:lastRenderedPageBreak/>
         <w:t xml:space="preserve">Figure 2: Scatter </w:t>
       </w:r>
       <w:r>
@@ -18888,6 +18953,22 @@
           <w:szCs w:val="24"/>
         </w:rPr>
         <w:t>plots displaying relationships between factors and graduation rates</w:t>
+      </w:r>
+    </w:p>
+    <w:p>
+      <w:pPr>
+        <w:spacing w:line="480" w:lineRule="auto"/>
+        <w:rPr>
+          <w:sz w:val="24"/>
+          <w:szCs w:val="24"/>
+        </w:rPr>
+      </w:pPr>
+      <w:r>
+        <w:rPr>
+          <w:sz w:val="24"/>
+          <w:szCs w:val="24"/>
+        </w:rPr>
+        <w:t>A clear positive linear relationship supports the relationship findings.</w:t>
       </w:r>
     </w:p>
     <w:p>
@@ -18960,7 +19041,6 @@
           <w:sz w:val="24"/>
           <w:szCs w:val="24"/>
         </w:rPr>
-        <w:lastRenderedPageBreak/>
         <w:t xml:space="preserve">Figure 3: Bar </w:t>
       </w:r>
       <w:r>
@@ -18969,6 +19049,38 @@
           <w:szCs w:val="24"/>
         </w:rPr>
         <w:t>charts comparing average factors across countries</w:t>
+      </w:r>
+    </w:p>
+    <w:p>
+      <w:pPr>
+        <w:spacing w:line="480" w:lineRule="auto"/>
+        <w:rPr>
+          <w:sz w:val="24"/>
+          <w:szCs w:val="24"/>
+        </w:rPr>
+      </w:pPr>
+      <w:r>
+        <w:rPr>
+          <w:sz w:val="24"/>
+          <w:szCs w:val="24"/>
+        </w:rPr>
+        <w:t>France has the highest expenditure (5.4% GDP) - &gt; highest graduation rates (87.5%)</w:t>
+      </w:r>
+    </w:p>
+    <w:p>
+      <w:pPr>
+        <w:spacing w:line="480" w:lineRule="auto"/>
+        <w:rPr>
+          <w:sz w:val="24"/>
+          <w:szCs w:val="24"/>
+        </w:rPr>
+      </w:pPr>
+      <w:r>
+        <w:rPr>
+          <w:sz w:val="24"/>
+          <w:szCs w:val="24"/>
+        </w:rPr>
+        <w:t>Germany has the lowest expenditure (4.9% GDP) - &gt; lowest graduation rates (79.5%)</w:t>
       </w:r>
     </w:p>
     <w:p>
@@ -19036,96 +19148,6 @@
           <w:szCs w:val="24"/>
         </w:rPr>
       </w:pPr>
-    </w:p>
-    <w:p>
-      <w:pPr>
-        <w:spacing w:line="480" w:lineRule="auto"/>
-        <w:rPr>
-          <w:sz w:val="24"/>
-          <w:szCs w:val="24"/>
-        </w:rPr>
-      </w:pPr>
-    </w:p>
-    <w:p>
-      <w:pPr>
-        <w:spacing w:line="480" w:lineRule="auto"/>
-        <w:rPr>
-          <w:sz w:val="24"/>
-          <w:szCs w:val="24"/>
-        </w:rPr>
-      </w:pPr>
-    </w:p>
-    <w:p>
-      <w:pPr>
-        <w:spacing w:line="480" w:lineRule="auto"/>
-        <w:rPr>
-          <w:sz w:val="24"/>
-          <w:szCs w:val="24"/>
-        </w:rPr>
-      </w:pPr>
-    </w:p>
-    <w:p>
-      <w:pPr>
-        <w:spacing w:line="480" w:lineRule="auto"/>
-        <w:rPr>
-          <w:sz w:val="24"/>
-          <w:szCs w:val="24"/>
-        </w:rPr>
-      </w:pPr>
-    </w:p>
-    <w:p>
-      <w:pPr>
-        <w:spacing w:line="480" w:lineRule="auto"/>
-        <w:rPr>
-          <w:sz w:val="24"/>
-          <w:szCs w:val="24"/>
-        </w:rPr>
-      </w:pPr>
-    </w:p>
-    <w:p>
-      <w:pPr>
-        <w:spacing w:line="480" w:lineRule="auto"/>
-        <w:rPr>
-          <w:sz w:val="24"/>
-          <w:szCs w:val="24"/>
-        </w:rPr>
-      </w:pPr>
-    </w:p>
-    <w:p>
-      <w:pPr>
-        <w:spacing w:line="480" w:lineRule="auto"/>
-        <w:rPr>
-          <w:sz w:val="24"/>
-          <w:szCs w:val="24"/>
-        </w:rPr>
-      </w:pPr>
-    </w:p>
-    <w:p>
-      <w:pPr>
-        <w:spacing w:line="480" w:lineRule="auto"/>
-        <w:rPr>
-          <w:sz w:val="24"/>
-          <w:szCs w:val="24"/>
-        </w:rPr>
-      </w:pPr>
-    </w:p>
-    <w:p>
-      <w:pPr>
-        <w:spacing w:line="480" w:lineRule="auto"/>
-        <w:rPr>
-          <w:sz w:val="24"/>
-          <w:szCs w:val="24"/>
-        </w:rPr>
-      </w:pPr>
-    </w:p>
-    <w:p>
-      <w:pPr>
-        <w:spacing w:line="480" w:lineRule="auto"/>
-        <w:rPr>
-          <w:sz w:val="24"/>
-          <w:szCs w:val="24"/>
-        </w:rPr>
-      </w:pPr>
       <w:r>
         <w:rPr>
           <w:sz w:val="24"/>
@@ -19168,6 +19190,29 @@
           <w:szCs w:val="24"/>
         </w:rPr>
         <w:t>s</w:t>
+      </w:r>
+      <w:r>
+        <w:rPr>
+          <w:sz w:val="24"/>
+          <w:szCs w:val="24"/>
+        </w:rPr>
+        <w:t>:</w:t>
+      </w:r>
+    </w:p>
+    <w:p>
+      <w:pPr>
+        <w:spacing w:line="480" w:lineRule="auto"/>
+        <w:rPr>
+          <w:sz w:val="24"/>
+          <w:szCs w:val="24"/>
+        </w:rPr>
+      </w:pPr>
+      <w:r>
+        <w:rPr>
+          <w:sz w:val="24"/>
+          <w:szCs w:val="24"/>
+        </w:rPr>
+        <w:t>Verifies normality of residuals (Shapiro-Wilk p = 0.114), homoscedasticity (random residual pattern), and multicollinearity detected (teacher working hours and class size: r = 0.996)</w:t>
       </w:r>
     </w:p>
     <w:p>
@@ -19235,11 +19280,84 @@
           <w:szCs w:val="24"/>
         </w:rPr>
       </w:pPr>
-      <w:r>
-        <w:rPr>
-          <w:sz w:val="24"/>
-          <w:szCs w:val="24"/>
-        </w:rPr>
+    </w:p>
+    <w:p>
+      <w:pPr>
+        <w:spacing w:line="480" w:lineRule="auto"/>
+        <w:rPr>
+          <w:sz w:val="24"/>
+          <w:szCs w:val="24"/>
+        </w:rPr>
+      </w:pPr>
+    </w:p>
+    <w:p>
+      <w:pPr>
+        <w:spacing w:line="480" w:lineRule="auto"/>
+        <w:rPr>
+          <w:sz w:val="24"/>
+          <w:szCs w:val="24"/>
+        </w:rPr>
+      </w:pPr>
+    </w:p>
+    <w:p>
+      <w:pPr>
+        <w:spacing w:line="480" w:lineRule="auto"/>
+        <w:rPr>
+          <w:sz w:val="24"/>
+          <w:szCs w:val="24"/>
+        </w:rPr>
+      </w:pPr>
+    </w:p>
+    <w:p>
+      <w:pPr>
+        <w:spacing w:line="480" w:lineRule="auto"/>
+        <w:rPr>
+          <w:sz w:val="24"/>
+          <w:szCs w:val="24"/>
+        </w:rPr>
+      </w:pPr>
+    </w:p>
+    <w:p>
+      <w:pPr>
+        <w:spacing w:line="480" w:lineRule="auto"/>
+        <w:rPr>
+          <w:sz w:val="24"/>
+          <w:szCs w:val="24"/>
+        </w:rPr>
+      </w:pPr>
+    </w:p>
+    <w:p>
+      <w:pPr>
+        <w:spacing w:line="480" w:lineRule="auto"/>
+        <w:rPr>
+          <w:sz w:val="24"/>
+          <w:szCs w:val="24"/>
+        </w:rPr>
+      </w:pPr>
+    </w:p>
+    <w:p>
+      <w:pPr>
+        <w:spacing w:line="480" w:lineRule="auto"/>
+        <w:rPr>
+          <w:sz w:val="24"/>
+          <w:szCs w:val="24"/>
+        </w:rPr>
+      </w:pPr>
+    </w:p>
+    <w:p>
+      <w:pPr>
+        <w:spacing w:line="480" w:lineRule="auto"/>
+        <w:rPr>
+          <w:sz w:val="24"/>
+          <w:szCs w:val="24"/>
+        </w:rPr>
+      </w:pPr>
+      <w:r>
+        <w:rPr>
+          <w:sz w:val="24"/>
+          <w:szCs w:val="24"/>
+        </w:rPr>
+        <w:lastRenderedPageBreak/>
         <w:t xml:space="preserve">Figure 5: Line </w:t>
       </w:r>
       <w:r>
@@ -19320,7 +19438,6 @@
           <w:sz w:val="24"/>
           <w:szCs w:val="24"/>
         </w:rPr>
-        <w:lastRenderedPageBreak/>
         <w:t xml:space="preserve">Figure 6: </w:t>
       </w:r>
       <w:r>
@@ -19394,32 +19511,27 @@
           </wp:inline>
         </w:drawing>
       </w:r>
+      <w:bookmarkStart w:id="29" w:name="_Toc1371871733"/>
     </w:p>
     <w:p>
       <w:pPr>
         <w:pStyle w:val="Heading1"/>
-        <w:jc w:val="left"/>
-      </w:pPr>
-      <w:bookmarkStart w:id="29" w:name="_Toc1371871733"/>
+        <w:rPr>
+          <w:rFonts w:ascii="Times New Roman" w:eastAsia="Times New Roman" w:hAnsi="Times New Roman" w:cs="Times New Roman"/>
+        </w:rPr>
+      </w:pPr>
+      <w:r>
+        <w:lastRenderedPageBreak/>
+        <w:t xml:space="preserve">Appendix </w:t>
+      </w:r>
+      <w:bookmarkEnd w:id="29"/>
+      <w:r>
+        <w:t>B</w:t>
+      </w:r>
     </w:p>
     <w:p>
       <w:pPr>
         <w:pStyle w:val="Heading1"/>
-        <w:rPr>
-          <w:rFonts w:ascii="Times New Roman" w:eastAsia="Times New Roman" w:hAnsi="Times New Roman" w:cs="Times New Roman"/>
-        </w:rPr>
-      </w:pPr>
-      <w:r>
-        <w:t xml:space="preserve">Appendix </w:t>
-      </w:r>
-      <w:bookmarkEnd w:id="29"/>
-      <w:r>
-        <w:t>B</w:t>
-      </w:r>
-    </w:p>
-    <w:p>
-      <w:pPr>
-        <w:pStyle w:val="Heading1"/>
       </w:pPr>
       <w:r>
         <w:t>Code Access</w:t>
@@ -19427,16 +19539,184 @@
     </w:p>
     <w:p>
       <w:pPr>
-        <w:spacing w:line="480" w:lineRule="auto"/>
-        <w:rPr>
-          <w:b/>
-          <w:sz w:val="24"/>
-          <w:szCs w:val="24"/>
-        </w:rPr>
-      </w:pPr>
+        <w:rPr>
+          <w:sz w:val="24"/>
+          <w:szCs w:val="24"/>
+        </w:rPr>
+      </w:pPr>
+    </w:p>
+    <w:p>
+      <w:pPr>
+        <w:spacing w:line="480" w:lineRule="auto"/>
+        <w:rPr>
+          <w:bCs/>
+          <w:sz w:val="24"/>
+          <w:szCs w:val="24"/>
+        </w:rPr>
+      </w:pPr>
+      <w:r>
+        <w:rPr>
+          <w:bCs/>
+          <w:sz w:val="24"/>
+          <w:szCs w:val="24"/>
+        </w:rPr>
+        <w:t xml:space="preserve">The following can be accessed via my </w:t>
+      </w:r>
+      <w:hyperlink r:id="rId23" w:history="1">
+        <w:r>
+          <w:rPr>
+            <w:rStyle w:val="Hyperlink"/>
+            <w:bCs/>
+            <w:sz w:val="24"/>
+            <w:szCs w:val="24"/>
+          </w:rPr>
+          <w:t>GitHub</w:t>
+        </w:r>
+      </w:hyperlink>
+      <w:r>
+        <w:rPr>
+          <w:bCs/>
+          <w:sz w:val="24"/>
+          <w:szCs w:val="24"/>
+        </w:rPr>
+        <w:t>:</w:t>
+      </w:r>
+    </w:p>
+    <w:p>
+      <w:pPr>
+        <w:pStyle w:val="ListParagraph"/>
+        <w:numPr>
+          <w:ilvl w:val="0"/>
+          <w:numId w:val="80"/>
+        </w:numPr>
+        <w:spacing w:line="480" w:lineRule="auto"/>
+        <w:rPr>
+          <w:bCs/>
+          <w:sz w:val="24"/>
+          <w:szCs w:val="24"/>
+        </w:rPr>
+      </w:pPr>
+      <w:r>
+        <w:rPr>
+          <w:bCs/>
+          <w:sz w:val="24"/>
+          <w:szCs w:val="24"/>
+        </w:rPr>
+        <w:t>Raw Data: 6 individual datasets</w:t>
+      </w:r>
+    </w:p>
+    <w:p>
+      <w:pPr>
+        <w:pStyle w:val="ListParagraph"/>
+        <w:numPr>
+          <w:ilvl w:val="0"/>
+          <w:numId w:val="80"/>
+        </w:numPr>
+        <w:spacing w:line="480" w:lineRule="auto"/>
+        <w:rPr>
+          <w:bCs/>
+          <w:sz w:val="24"/>
+          <w:szCs w:val="24"/>
+        </w:rPr>
+      </w:pPr>
+      <w:r>
+        <w:rPr>
+          <w:bCs/>
+          <w:sz w:val="24"/>
+          <w:szCs w:val="24"/>
+        </w:rPr>
+        <w:t>Cleaned Data: 4 individual datasets, 1 merged dataset</w:t>
+      </w:r>
+    </w:p>
+    <w:p>
+      <w:pPr>
+        <w:pStyle w:val="ListParagraph"/>
+        <w:numPr>
+          <w:ilvl w:val="0"/>
+          <w:numId w:val="80"/>
+        </w:numPr>
+        <w:spacing w:line="480" w:lineRule="auto"/>
+        <w:rPr>
+          <w:bCs/>
+          <w:sz w:val="24"/>
+          <w:szCs w:val="24"/>
+        </w:rPr>
+      </w:pPr>
+      <w:r>
+        <w:rPr>
+          <w:bCs/>
+          <w:sz w:val="24"/>
+          <w:szCs w:val="24"/>
+        </w:rPr>
+        <w:t>Results: 6 visualizations, statistical_results.txt</w:t>
+      </w:r>
+    </w:p>
+    <w:p>
+      <w:pPr>
+        <w:pStyle w:val="ListParagraph"/>
+        <w:numPr>
+          <w:ilvl w:val="0"/>
+          <w:numId w:val="80"/>
+        </w:numPr>
+        <w:spacing w:line="480" w:lineRule="auto"/>
+        <w:rPr>
+          <w:bCs/>
+          <w:sz w:val="24"/>
+          <w:szCs w:val="24"/>
+        </w:rPr>
+      </w:pPr>
+      <w:r>
+        <w:rPr>
+          <w:bCs/>
+          <w:sz w:val="24"/>
+          <w:szCs w:val="24"/>
+        </w:rPr>
+        <w:t xml:space="preserve">Scripts (all code): </w:t>
+      </w:r>
+      <w:proofErr w:type="spellStart"/>
+      <w:r>
+        <w:rPr>
+          <w:bCs/>
+          <w:sz w:val="24"/>
+          <w:szCs w:val="24"/>
+        </w:rPr>
+        <w:t>Cleaning_Merging</w:t>
+      </w:r>
+      <w:proofErr w:type="spellEnd"/>
+      <w:r>
+        <w:rPr>
+          <w:bCs/>
+          <w:sz w:val="24"/>
+          <w:szCs w:val="24"/>
+        </w:rPr>
+        <w:t>, Analysis</w:t>
+      </w:r>
+    </w:p>
+    <w:p>
+      <w:pPr>
+        <w:pStyle w:val="ListParagraph"/>
+        <w:numPr>
+          <w:ilvl w:val="0"/>
+          <w:numId w:val="80"/>
+        </w:numPr>
+        <w:spacing w:line="480" w:lineRule="auto"/>
+        <w:rPr>
+          <w:bCs/>
+          <w:sz w:val="24"/>
+          <w:szCs w:val="24"/>
+        </w:rPr>
+      </w:pPr>
+      <w:r>
+        <w:rPr>
+          <w:bCs/>
+          <w:sz w:val="24"/>
+          <w:szCs w:val="24"/>
+        </w:rPr>
+        <w:t>Written papers: Proposal and Results</w:t>
+      </w:r>
     </w:p>
     <w:sectPr>
-      <w:headerReference w:type="default" r:id="rId23"/>
+      <w:headerReference w:type="default" r:id="rId24"/>
       <w:pgSz w:w="12240" w:h="15840"/>
       <w:pgMar w:top="1440" w:right="1440" w:bottom="1440" w:left="1440" w:header="720" w:footer="720" w:gutter="0"/>
       <w:cols w:space="720"/>
@@ -25395,6 +25675,119 @@
     </w:lvl>
   </w:abstractNum>
   <w:abstractNum w:abstractNumId="51" w15:restartNumberingAfterBreak="0">
+    <w:nsid w:val="5D9C6AA0"/>
+    <w:multiLevelType w:val="hybridMultilevel"/>
+    <w:tmpl w:val="7FDA4CF0"/>
+    <w:lvl w:ilvl="0" w:tplc="04090001">
+      <w:start w:val="1"/>
+      <w:numFmt w:val="bullet"/>
+      <w:lvlText w:val=""/>
+      <w:lvlJc w:val="left"/>
+      <w:pPr>
+        <w:ind w:left="720" w:hanging="360"/>
+      </w:pPr>
+      <w:rPr>
+        <w:rFonts w:ascii="Symbol" w:hAnsi="Symbol" w:hint="default"/>
+      </w:rPr>
+    </w:lvl>
+    <w:lvl w:ilvl="1" w:tplc="04090003" w:tentative="1">
+      <w:start w:val="1"/>
+      <w:numFmt w:val="bullet"/>
+      <w:lvlText w:val="o"/>
+      <w:lvlJc w:val="left"/>
+      <w:pPr>
+        <w:ind w:left="1440" w:hanging="360"/>
+      </w:pPr>
+      <w:rPr>
+        <w:rFonts w:ascii="Courier New" w:hAnsi="Courier New" w:cs="Courier New" w:hint="default"/>
+      </w:rPr>
+    </w:lvl>
+    <w:lvl w:ilvl="2" w:tplc="04090005" w:tentative="1">
+      <w:start w:val="1"/>
+      <w:numFmt w:val="bullet"/>
+      <w:lvlText w:val=""/>
+      <w:lvlJc w:val="left"/>
+      <w:pPr>
+        <w:ind w:left="2160" w:hanging="360"/>
+      </w:pPr>
+      <w:rPr>
+        <w:rFonts w:ascii="Wingdings" w:hAnsi="Wingdings" w:hint="default"/>
+      </w:rPr>
+    </w:lvl>
+    <w:lvl w:ilvl="3" w:tplc="04090001" w:tentative="1">
+      <w:start w:val="1"/>
+      <w:numFmt w:val="bullet"/>
+      <w:lvlText w:val=""/>
+      <w:lvlJc w:val="left"/>
+      <w:pPr>
+        <w:ind w:left="2880" w:hanging="360"/>
+      </w:pPr>
+      <w:rPr>
+        <w:rFonts w:ascii="Symbol" w:hAnsi="Symbol" w:hint="default"/>
+      </w:rPr>
+    </w:lvl>
+    <w:lvl w:ilvl="4" w:tplc="04090003" w:tentative="1">
+      <w:start w:val="1"/>
+      <w:numFmt w:val="bullet"/>
+      <w:lvlText w:val="o"/>
+      <w:lvlJc w:val="left"/>
+      <w:pPr>
+        <w:ind w:left="3600" w:hanging="360"/>
+      </w:pPr>
+      <w:rPr>
+        <w:rFonts w:ascii="Courier New" w:hAnsi="Courier New" w:cs="Courier New" w:hint="default"/>
+      </w:rPr>
+    </w:lvl>
+    <w:lvl w:ilvl="5" w:tplc="04090005" w:tentative="1">
+      <w:start w:val="1"/>
+      <w:numFmt w:val="bullet"/>
+      <w:lvlText w:val=""/>
+      <w:lvlJc w:val="left"/>
+      <w:pPr>
+        <w:ind w:left="4320" w:hanging="360"/>
+      </w:pPr>
+      <w:rPr>
+        <w:rFonts w:ascii="Wingdings" w:hAnsi="Wingdings" w:hint="default"/>
+      </w:rPr>
+    </w:lvl>
+    <w:lvl w:ilvl="6" w:tplc="04090001" w:tentative="1">
+      <w:start w:val="1"/>
+      <w:numFmt w:val="bullet"/>
+      <w:lvlText w:val=""/>
+      <w:lvlJc w:val="left"/>
+      <w:pPr>
+        <w:ind w:left="5040" w:hanging="360"/>
+      </w:pPr>
+      <w:rPr>
+        <w:rFonts w:ascii="Symbol" w:hAnsi="Symbol" w:hint="default"/>
+      </w:rPr>
+    </w:lvl>
+    <w:lvl w:ilvl="7" w:tplc="04090003" w:tentative="1">
+      <w:start w:val="1"/>
+      <w:numFmt w:val="bullet"/>
+      <w:lvlText w:val="o"/>
+      <w:lvlJc w:val="left"/>
+      <w:pPr>
+        <w:ind w:left="5760" w:hanging="360"/>
+      </w:pPr>
+      <w:rPr>
+        <w:rFonts w:ascii="Courier New" w:hAnsi="Courier New" w:cs="Courier New" w:hint="default"/>
+      </w:rPr>
+    </w:lvl>
+    <w:lvl w:ilvl="8" w:tplc="04090005" w:tentative="1">
+      <w:start w:val="1"/>
+      <w:numFmt w:val="bullet"/>
+      <w:lvlText w:val=""/>
+      <w:lvlJc w:val="left"/>
+      <w:pPr>
+        <w:ind w:left="6480" w:hanging="360"/>
+      </w:pPr>
+      <w:rPr>
+        <w:rFonts w:ascii="Wingdings" w:hAnsi="Wingdings" w:hint="default"/>
+      </w:rPr>
+    </w:lvl>
+  </w:abstractNum>
+  <w:abstractNum w:abstractNumId="52" w15:restartNumberingAfterBreak="0">
     <w:nsid w:val="5DDF0334"/>
     <w:multiLevelType w:val="hybridMultilevel"/>
     <w:tmpl w:val="1D581AC2"/>
@@ -25507,7 +25900,7 @@
       </w:rPr>
     </w:lvl>
   </w:abstractNum>
-  <w:abstractNum w:abstractNumId="52" w15:restartNumberingAfterBreak="0">
+  <w:abstractNum w:abstractNumId="53" w15:restartNumberingAfterBreak="0">
     <w:nsid w:val="5E2A3A48"/>
     <w:multiLevelType w:val="hybridMultilevel"/>
     <w:tmpl w:val="2768410E"/>
@@ -25620,7 +26013,7 @@
       </w:rPr>
     </w:lvl>
   </w:abstractNum>
-  <w:abstractNum w:abstractNumId="53" w15:restartNumberingAfterBreak="0">
+  <w:abstractNum w:abstractNumId="54" w15:restartNumberingAfterBreak="0">
     <w:nsid w:val="5E3F55B3"/>
     <w:multiLevelType w:val="hybridMultilevel"/>
     <w:tmpl w:val="EE38594C"/>
@@ -25733,7 +26126,7 @@
       </w:rPr>
     </w:lvl>
   </w:abstractNum>
-  <w:abstractNum w:abstractNumId="54" w15:restartNumberingAfterBreak="0">
+  <w:abstractNum w:abstractNumId="55" w15:restartNumberingAfterBreak="0">
     <w:nsid w:val="5F7673B7"/>
     <w:multiLevelType w:val="multilevel"/>
     <w:tmpl w:val="13FE4860"/>
@@ -25846,7 +26239,7 @@
       </w:rPr>
     </w:lvl>
   </w:abstractNum>
-  <w:abstractNum w:abstractNumId="55" w15:restartNumberingAfterBreak="0">
+  <w:abstractNum w:abstractNumId="56" w15:restartNumberingAfterBreak="0">
     <w:nsid w:val="60491C20"/>
     <w:multiLevelType w:val="hybridMultilevel"/>
     <w:tmpl w:val="70282C3A"/>
@@ -25959,7 +26352,7 @@
       </w:rPr>
     </w:lvl>
   </w:abstractNum>
-  <w:abstractNum w:abstractNumId="56" w15:restartNumberingAfterBreak="0">
+  <w:abstractNum w:abstractNumId="57" w15:restartNumberingAfterBreak="0">
     <w:nsid w:val="67212795"/>
     <w:multiLevelType w:val="hybridMultilevel"/>
     <w:tmpl w:val="7B2EFE06"/>
@@ -26072,7 +26465,7 @@
       </w:rPr>
     </w:lvl>
   </w:abstractNum>
-  <w:abstractNum w:abstractNumId="57" w15:restartNumberingAfterBreak="0">
+  <w:abstractNum w:abstractNumId="58" w15:restartNumberingAfterBreak="0">
     <w:nsid w:val="67574807"/>
     <w:multiLevelType w:val="hybridMultilevel"/>
     <w:tmpl w:val="6A1666AE"/>
@@ -26185,7 +26578,7 @@
       </w:rPr>
     </w:lvl>
   </w:abstractNum>
-  <w:abstractNum w:abstractNumId="58" w15:restartNumberingAfterBreak="0">
+  <w:abstractNum w:abstractNumId="59" w15:restartNumberingAfterBreak="0">
     <w:nsid w:val="69843674"/>
     <w:multiLevelType w:val="hybridMultilevel"/>
     <w:tmpl w:val="69321572"/>
@@ -26298,7 +26691,7 @@
       </w:rPr>
     </w:lvl>
   </w:abstractNum>
-  <w:abstractNum w:abstractNumId="59" w15:restartNumberingAfterBreak="0">
+  <w:abstractNum w:abstractNumId="60" w15:restartNumberingAfterBreak="0">
     <w:nsid w:val="6A1D2199"/>
     <w:multiLevelType w:val="multilevel"/>
     <w:tmpl w:val="47D0899A"/>
@@ -26447,7 +26840,7 @@
       </w:rPr>
     </w:lvl>
   </w:abstractNum>
-  <w:abstractNum w:abstractNumId="60" w15:restartNumberingAfterBreak="0">
+  <w:abstractNum w:abstractNumId="61" w15:restartNumberingAfterBreak="0">
     <w:nsid w:val="6CFA74FA"/>
     <w:multiLevelType w:val="hybridMultilevel"/>
     <w:tmpl w:val="C5D87D92"/>
@@ -26560,7 +26953,7 @@
       </w:rPr>
     </w:lvl>
   </w:abstractNum>
-  <w:abstractNum w:abstractNumId="61" w15:restartNumberingAfterBreak="0">
+  <w:abstractNum w:abstractNumId="62" w15:restartNumberingAfterBreak="0">
     <w:nsid w:val="6DF64FD2"/>
     <w:multiLevelType w:val="multilevel"/>
     <w:tmpl w:val="03BA2F54"/>
@@ -26709,7 +27102,7 @@
       </w:rPr>
     </w:lvl>
   </w:abstractNum>
-  <w:abstractNum w:abstractNumId="62" w15:restartNumberingAfterBreak="0">
+  <w:abstractNum w:abstractNumId="63" w15:restartNumberingAfterBreak="0">
     <w:nsid w:val="725D2507"/>
     <w:multiLevelType w:val="multilevel"/>
     <w:tmpl w:val="69DED80A"/>
@@ -26858,7 +27251,7 @@
       </w:rPr>
     </w:lvl>
   </w:abstractNum>
-  <w:abstractNum w:abstractNumId="63" w15:restartNumberingAfterBreak="0">
+  <w:abstractNum w:abstractNumId="64" w15:restartNumberingAfterBreak="0">
     <w:nsid w:val="74314AF1"/>
     <w:multiLevelType w:val="hybridMultilevel"/>
     <w:tmpl w:val="922621D4"/>
@@ -26971,7 +27364,7 @@
       </w:rPr>
     </w:lvl>
   </w:abstractNum>
-  <w:abstractNum w:abstractNumId="64" w15:restartNumberingAfterBreak="0">
+  <w:abstractNum w:abstractNumId="65" w15:restartNumberingAfterBreak="0">
     <w:nsid w:val="76045B01"/>
     <w:multiLevelType w:val="multilevel"/>
     <w:tmpl w:val="115C64D2"/>
@@ -27084,7 +27477,7 @@
       </w:rPr>
     </w:lvl>
   </w:abstractNum>
-  <w:abstractNum w:abstractNumId="65" w15:restartNumberingAfterBreak="0">
+  <w:abstractNum w:abstractNumId="66" w15:restartNumberingAfterBreak="0">
     <w:nsid w:val="761A0D40"/>
     <w:multiLevelType w:val="hybridMultilevel"/>
     <w:tmpl w:val="F7AC2562"/>
@@ -27197,7 +27590,7 @@
       </w:rPr>
     </w:lvl>
   </w:abstractNum>
-  <w:abstractNum w:abstractNumId="66" w15:restartNumberingAfterBreak="0">
+  <w:abstractNum w:abstractNumId="67" w15:restartNumberingAfterBreak="0">
     <w:nsid w:val="76724776"/>
     <w:multiLevelType w:val="hybridMultilevel"/>
     <w:tmpl w:val="810E8E40"/>
@@ -27310,7 +27703,7 @@
       </w:rPr>
     </w:lvl>
   </w:abstractNum>
-  <w:abstractNum w:abstractNumId="67" w15:restartNumberingAfterBreak="0">
+  <w:abstractNum w:abstractNumId="68" w15:restartNumberingAfterBreak="0">
     <w:nsid w:val="76D35CDD"/>
     <w:multiLevelType w:val="hybridMultilevel"/>
     <w:tmpl w:val="CC5C9DD4"/>
@@ -27423,7 +27816,7 @@
       </w:rPr>
     </w:lvl>
   </w:abstractNum>
-  <w:abstractNum w:abstractNumId="68" w15:restartNumberingAfterBreak="0">
+  <w:abstractNum w:abstractNumId="69" w15:restartNumberingAfterBreak="0">
     <w:nsid w:val="7771722B"/>
     <w:multiLevelType w:val="hybridMultilevel"/>
     <w:tmpl w:val="7828F760"/>
@@ -27536,7 +27929,7 @@
       </w:rPr>
     </w:lvl>
   </w:abstractNum>
-  <w:abstractNum w:abstractNumId="69" w15:restartNumberingAfterBreak="0">
+  <w:abstractNum w:abstractNumId="70" w15:restartNumberingAfterBreak="0">
     <w:nsid w:val="783255B9"/>
     <w:multiLevelType w:val="hybridMultilevel"/>
     <w:tmpl w:val="C51E9666"/>
@@ -27649,7 +28042,7 @@
       </w:rPr>
     </w:lvl>
   </w:abstractNum>
-  <w:abstractNum w:abstractNumId="70" w15:restartNumberingAfterBreak="0">
+  <w:abstractNum w:abstractNumId="71" w15:restartNumberingAfterBreak="0">
     <w:nsid w:val="78C60CF7"/>
     <w:multiLevelType w:val="hybridMultilevel"/>
     <w:tmpl w:val="17C43768"/>
@@ -27762,7 +28155,7 @@
       </w:rPr>
     </w:lvl>
   </w:abstractNum>
-  <w:abstractNum w:abstractNumId="71" w15:restartNumberingAfterBreak="0">
+  <w:abstractNum w:abstractNumId="72" w15:restartNumberingAfterBreak="0">
     <w:nsid w:val="794C21E3"/>
     <w:multiLevelType w:val="multilevel"/>
     <w:tmpl w:val="4E7A00AC"/>
@@ -27875,7 +28268,7 @@
       </w:rPr>
     </w:lvl>
   </w:abstractNum>
-  <w:abstractNum w:abstractNumId="72" w15:restartNumberingAfterBreak="0">
+  <w:abstractNum w:abstractNumId="73" w15:restartNumberingAfterBreak="0">
     <w:nsid w:val="79D545C0"/>
     <w:multiLevelType w:val="hybridMultilevel"/>
     <w:tmpl w:val="4E1E5BF6"/>
@@ -27988,7 +28381,7 @@
       </w:rPr>
     </w:lvl>
   </w:abstractNum>
-  <w:abstractNum w:abstractNumId="73" w15:restartNumberingAfterBreak="0">
+  <w:abstractNum w:abstractNumId="74" w15:restartNumberingAfterBreak="0">
     <w:nsid w:val="7AB41841"/>
     <w:multiLevelType w:val="hybridMultilevel"/>
     <w:tmpl w:val="6C043EA6"/>
@@ -28101,7 +28494,7 @@
       </w:rPr>
     </w:lvl>
   </w:abstractNum>
-  <w:abstractNum w:abstractNumId="74" w15:restartNumberingAfterBreak="0">
+  <w:abstractNum w:abstractNumId="75" w15:restartNumberingAfterBreak="0">
     <w:nsid w:val="7DA5A9AC"/>
     <w:multiLevelType w:val="hybridMultilevel"/>
     <w:tmpl w:val="FFFFFFFF"/>
@@ -28187,7 +28580,7 @@
       </w:pPr>
     </w:lvl>
   </w:abstractNum>
-  <w:abstractNum w:abstractNumId="75" w15:restartNumberingAfterBreak="0">
+  <w:abstractNum w:abstractNumId="76" w15:restartNumberingAfterBreak="0">
     <w:nsid w:val="7E54303E"/>
     <w:multiLevelType w:val="hybridMultilevel"/>
     <w:tmpl w:val="452AED34"/>
@@ -28276,7 +28669,7 @@
       </w:pPr>
     </w:lvl>
   </w:abstractNum>
-  <w:abstractNum w:abstractNumId="76" w15:restartNumberingAfterBreak="0">
+  <w:abstractNum w:abstractNumId="77" w15:restartNumberingAfterBreak="0">
     <w:nsid w:val="7E7C2D50"/>
     <w:multiLevelType w:val="multilevel"/>
     <w:tmpl w:val="2B0CB708"/>
@@ -28389,7 +28782,7 @@
       </w:rPr>
     </w:lvl>
   </w:abstractNum>
-  <w:abstractNum w:abstractNumId="77" w15:restartNumberingAfterBreak="0">
+  <w:abstractNum w:abstractNumId="78" w15:restartNumberingAfterBreak="0">
     <w:nsid w:val="7F5661ED"/>
     <w:multiLevelType w:val="multilevel"/>
     <w:tmpl w:val="367C9F4E"/>
@@ -28530,19 +28923,19 @@
     <w:abstractNumId w:val="7"/>
   </w:num>
   <w:num w:numId="10" w16cid:durableId="785123892">
-    <w:abstractNumId w:val="54"/>
+    <w:abstractNumId w:val="55"/>
   </w:num>
   <w:num w:numId="11" w16cid:durableId="1157575156">
-    <w:abstractNumId w:val="77"/>
+    <w:abstractNumId w:val="78"/>
   </w:num>
   <w:num w:numId="12" w16cid:durableId="1612587344">
-    <w:abstractNumId w:val="64"/>
+    <w:abstractNumId w:val="65"/>
   </w:num>
   <w:num w:numId="13" w16cid:durableId="1905682849">
     <w:abstractNumId w:val="29"/>
   </w:num>
   <w:num w:numId="14" w16cid:durableId="1495991546">
-    <w:abstractNumId w:val="71"/>
+    <w:abstractNumId w:val="72"/>
   </w:num>
   <w:num w:numId="15" w16cid:durableId="731732805">
     <w:abstractNumId w:val="17"/>
@@ -28551,7 +28944,7 @@
     <w:abstractNumId w:val="3"/>
   </w:num>
   <w:num w:numId="17" w16cid:durableId="1395197216">
-    <w:abstractNumId w:val="76"/>
+    <w:abstractNumId w:val="77"/>
   </w:num>
   <w:num w:numId="18" w16cid:durableId="1175879451">
     <w:abstractNumId w:val="13"/>
@@ -28560,7 +28953,7 @@
     <w:abstractNumId w:val="46"/>
   </w:num>
   <w:num w:numId="20" w16cid:durableId="895164059">
-    <w:abstractNumId w:val="58"/>
+    <w:abstractNumId w:val="59"/>
   </w:num>
   <w:num w:numId="21" w16cid:durableId="287855451">
     <w:abstractNumId w:val="5"/>
@@ -28572,7 +28965,7 @@
     <w:abstractNumId w:val="42"/>
   </w:num>
   <w:num w:numId="24" w16cid:durableId="726413697">
-    <w:abstractNumId w:val="62"/>
+    <w:abstractNumId w:val="63"/>
   </w:num>
   <w:num w:numId="25" w16cid:durableId="852767194">
     <w:abstractNumId w:val="37"/>
@@ -28584,16 +28977,16 @@
     <w:abstractNumId w:val="11"/>
   </w:num>
   <w:num w:numId="28" w16cid:durableId="751774223">
-    <w:abstractNumId w:val="75"/>
+    <w:abstractNumId w:val="76"/>
   </w:num>
   <w:num w:numId="29" w16cid:durableId="1192378333">
     <w:abstractNumId w:val="24"/>
   </w:num>
   <w:num w:numId="30" w16cid:durableId="1953123443">
-    <w:abstractNumId w:val="62"/>
+    <w:abstractNumId w:val="63"/>
   </w:num>
   <w:num w:numId="31" w16cid:durableId="20282186">
-    <w:abstractNumId w:val="74"/>
+    <w:abstractNumId w:val="75"/>
   </w:num>
   <w:num w:numId="32" w16cid:durableId="105540212">
     <w:abstractNumId w:val="32"/>
@@ -28614,10 +29007,10 @@
     <w:abstractNumId w:val="27"/>
   </w:num>
   <w:num w:numId="38" w16cid:durableId="46615245">
-    <w:abstractNumId w:val="59"/>
+    <w:abstractNumId w:val="60"/>
   </w:num>
   <w:num w:numId="39" w16cid:durableId="1746994198">
-    <w:abstractNumId w:val="61"/>
+    <w:abstractNumId w:val="62"/>
   </w:num>
   <w:num w:numId="40" w16cid:durableId="999118772">
     <w:abstractNumId w:val="44"/>
@@ -28656,10 +29049,10 @@
     </w:lvlOverride>
   </w:num>
   <w:num w:numId="43" w16cid:durableId="1619750475">
-    <w:abstractNumId w:val="70"/>
+    <w:abstractNumId w:val="71"/>
   </w:num>
   <w:num w:numId="44" w16cid:durableId="633025528">
-    <w:abstractNumId w:val="56"/>
+    <w:abstractNumId w:val="57"/>
   </w:num>
   <w:num w:numId="45" w16cid:durableId="2023504465">
     <w:abstractNumId w:val="0"/>
@@ -28671,10 +29064,10 @@
     <w:abstractNumId w:val="12"/>
   </w:num>
   <w:num w:numId="48" w16cid:durableId="408772430">
-    <w:abstractNumId w:val="63"/>
+    <w:abstractNumId w:val="64"/>
   </w:num>
   <w:num w:numId="49" w16cid:durableId="1726221902">
-    <w:abstractNumId w:val="65"/>
+    <w:abstractNumId w:val="66"/>
   </w:num>
   <w:num w:numId="50" w16cid:durableId="1061558066">
     <w:abstractNumId w:val="14"/>
@@ -28695,28 +29088,28 @@
     <w:abstractNumId w:val="43"/>
   </w:num>
   <w:num w:numId="56" w16cid:durableId="719400872">
-    <w:abstractNumId w:val="66"/>
+    <w:abstractNumId w:val="67"/>
   </w:num>
   <w:num w:numId="57" w16cid:durableId="1973828280">
-    <w:abstractNumId w:val="55"/>
+    <w:abstractNumId w:val="56"/>
   </w:num>
   <w:num w:numId="58" w16cid:durableId="1791707269">
-    <w:abstractNumId w:val="53"/>
+    <w:abstractNumId w:val="54"/>
   </w:num>
   <w:num w:numId="59" w16cid:durableId="924193899">
     <w:abstractNumId w:val="4"/>
   </w:num>
   <w:num w:numId="60" w16cid:durableId="1448499085">
-    <w:abstractNumId w:val="72"/>
+    <w:abstractNumId w:val="73"/>
   </w:num>
   <w:num w:numId="61" w16cid:durableId="1446847059">
-    <w:abstractNumId w:val="69"/>
+    <w:abstractNumId w:val="70"/>
   </w:num>
   <w:num w:numId="62" w16cid:durableId="1351837488">
-    <w:abstractNumId w:val="60"/>
+    <w:abstractNumId w:val="61"/>
   </w:num>
   <w:num w:numId="63" w16cid:durableId="2072189572">
-    <w:abstractNumId w:val="57"/>
+    <w:abstractNumId w:val="58"/>
   </w:num>
   <w:num w:numId="64" w16cid:durableId="1059667718">
     <w:abstractNumId w:val="10"/>
@@ -28728,7 +29121,7 @@
     <w:abstractNumId w:val="48"/>
   </w:num>
   <w:num w:numId="67" w16cid:durableId="141820469">
-    <w:abstractNumId w:val="51"/>
+    <w:abstractNumId w:val="52"/>
   </w:num>
   <w:num w:numId="68" w16cid:durableId="1104348274">
     <w:abstractNumId w:val="31"/>
@@ -28737,7 +29130,7 @@
     <w:abstractNumId w:val="36"/>
   </w:num>
   <w:num w:numId="70" w16cid:durableId="217860353">
-    <w:abstractNumId w:val="52"/>
+    <w:abstractNumId w:val="53"/>
   </w:num>
   <w:num w:numId="71" w16cid:durableId="533077964">
     <w:abstractNumId w:val="19"/>
@@ -28752,19 +29145,22 @@
     <w:abstractNumId w:val="2"/>
   </w:num>
   <w:num w:numId="75" w16cid:durableId="1749033912">
+    <w:abstractNumId w:val="69"/>
+  </w:num>
+  <w:num w:numId="76" w16cid:durableId="1351836741">
     <w:abstractNumId w:val="68"/>
   </w:num>
-  <w:num w:numId="76" w16cid:durableId="1351836741">
-    <w:abstractNumId w:val="67"/>
-  </w:num>
   <w:num w:numId="77" w16cid:durableId="671298796">
-    <w:abstractNumId w:val="73"/>
+    <w:abstractNumId w:val="74"/>
   </w:num>
   <w:num w:numId="78" w16cid:durableId="1798797334">
     <w:abstractNumId w:val="22"/>
   </w:num>
   <w:num w:numId="79" w16cid:durableId="904678750">
     <w:abstractNumId w:val="39"/>
+  </w:num>
+  <w:num w:numId="80" w16cid:durableId="1932619555">
+    <w:abstractNumId w:val="51"/>
   </w:num>
 </w:numbering>
 </file>
@@ -30131,18 +30527,15 @@
 </file>
 
 <file path=customXml/item2.xml><?xml version="1.0" encoding="utf-8"?>
-<go:gDocsCustomXmlDataStorage xmlns:go="http://customooxmlschemas.google.com/" xmlns:r="http://schemas.openxmlformats.org/officeDocument/2006/relationships">
-  <go:docsCustomData xmlns:go="http://customooxmlschemas.google.com/" roundtripDataSignature="AMtx7mi9hMm1w2n+Vt6hN/m6X//z+ToJ7Q==">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</go:docsCustomData>
-</go:gDocsCustomXmlDataStorage>
+<?mso-contentType ?>
+<FormTemplates xmlns="http://schemas.microsoft.com/sharepoint/v3/contenttype/forms">
+  <Display>DocumentLibraryForm</Display>
+  <Edit>DocumentLibraryForm</Edit>
+  <New>DocumentLibraryForm</New>
+</FormTemplates>
 </file>
 
 <file path=customXml/item3.xml><?xml version="1.0" encoding="utf-8"?>
-<p:properties xmlns:p="http://schemas.microsoft.com/office/2006/metadata/properties" xmlns:xsi="http://www.w3.org/2001/XMLSchema-instance" xmlns:pc="http://schemas.microsoft.com/office/infopath/2007/PartnerControls">
-  <documentManagement/>
-</p:properties>
-</file>
-
-<file path=customXml/item4.xml><?xml version="1.0" encoding="utf-8"?>
 <b:Sources xmlns:b="http://schemas.openxmlformats.org/officeDocument/2006/bibliography" xmlns="http://schemas.openxmlformats.org/officeDocument/2006/bibliography" SelectedStyle="\APASixthEditionOfficeOnline.xsl" StyleName="APA" Version="6">
   <b:Source>
     <b:Tag>Smi23</b:Tag>
@@ -30198,13 +30591,16 @@
 </b:Sources>
 </file>
 
+<file path=customXml/item4.xml><?xml version="1.0" encoding="utf-8"?>
+<p:properties xmlns:p="http://schemas.microsoft.com/office/2006/metadata/properties" xmlns:xsi="http://www.w3.org/2001/XMLSchema-instance" xmlns:pc="http://schemas.microsoft.com/office/infopath/2007/PartnerControls">
+  <documentManagement/>
+</p:properties>
+</file>
+
 <file path=customXml/item5.xml><?xml version="1.0" encoding="utf-8"?>
-<?mso-contentType ?>
-<FormTemplates xmlns="http://schemas.microsoft.com/sharepoint/v3/contenttype/forms">
-  <Display>DocumentLibraryForm</Display>
-  <Edit>DocumentLibraryForm</Edit>
-  <New>DocumentLibraryForm</New>
-</FormTemplates>
+<go:gDocsCustomXmlDataStorage xmlns:go="http://customooxmlschemas.google.com/" xmlns:r="http://schemas.openxmlformats.org/officeDocument/2006/relationships">
+  <go:docsCustomData xmlns:go="http://customooxmlschemas.google.com/" roundtripDataSignature="AMtx7mi9hMm1w2n+Vt6hN/m6X//z+ToJ7Q==">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</go:docsCustomData>
+</go:gDocsCustomXmlDataStorage>
 </file>
 
 <file path=customXml/itemProps1.xml><?xml version="1.0" encoding="utf-8"?>
@@ -30226,15 +30622,22 @@
 </file>
 
 <file path=customXml/itemProps2.xml><?xml version="1.0" encoding="utf-8"?>
-<ds:datastoreItem xmlns:ds="http://schemas.openxmlformats.org/officeDocument/2006/customXml" ds:itemID="{11111111-1234-1234-1234-123412341234}">
+<ds:datastoreItem xmlns:ds="http://schemas.openxmlformats.org/officeDocument/2006/customXml" ds:itemID="{C680D73B-91EB-444F-9F20-EA16FB22928D}">
   <ds:schemaRefs>
-    <ds:schemaRef ds:uri="http://customooxmlschemas.google.com/"/>
-    <ds:schemaRef ds:uri="http://schemas.openxmlformats.org/officeDocument/2006/relationships"/>
+    <ds:schemaRef ds:uri="http://schemas.microsoft.com/sharepoint/v3/contenttype/forms"/>
   </ds:schemaRefs>
 </ds:datastoreItem>
 </file>
 
 <file path=customXml/itemProps3.xml><?xml version="1.0" encoding="utf-8"?>
+<ds:datastoreItem xmlns:ds="http://schemas.openxmlformats.org/officeDocument/2006/customXml" ds:itemID="{119407D8-7FC4-47F1-85AD-0300064F059B}">
+  <ds:schemaRefs>
+    <ds:schemaRef ds:uri="http://schemas.openxmlformats.org/officeDocument/2006/bibliography"/>
+  </ds:schemaRefs>
+</ds:datastoreItem>
+</file>
+
+<file path=customXml/itemProps4.xml><?xml version="1.0" encoding="utf-8"?>
 <ds:datastoreItem xmlns:ds="http://schemas.openxmlformats.org/officeDocument/2006/customXml" ds:itemID="{6567523E-179E-43C2-932B-A043724ECE49}">
   <ds:schemaRefs>
     <ds:schemaRef ds:uri="http://schemas.microsoft.com/office/2006/metadata/properties"/>
@@ -30243,18 +30646,11 @@
 </ds:datastoreItem>
 </file>
 
-<file path=customXml/itemProps4.xml><?xml version="1.0" encoding="utf-8"?>
-<ds:datastoreItem xmlns:ds="http://schemas.openxmlformats.org/officeDocument/2006/customXml" ds:itemID="{119407D8-7FC4-47F1-85AD-0300064F059B}">
+<file path=customXml/itemProps5.xml><?xml version="1.0" encoding="utf-8"?>
+<ds:datastoreItem xmlns:ds="http://schemas.openxmlformats.org/officeDocument/2006/customXml" ds:itemID="{11111111-1234-1234-1234-123412341234}">
   <ds:schemaRefs>
-    <ds:schemaRef ds:uri="http://schemas.openxmlformats.org/officeDocument/2006/bibliography"/>
-  </ds:schemaRefs>
-</ds:datastoreItem>
-</file>
-
-<file path=customXml/itemProps5.xml><?xml version="1.0" encoding="utf-8"?>
-<ds:datastoreItem xmlns:ds="http://schemas.openxmlformats.org/officeDocument/2006/customXml" ds:itemID="{C680D73B-91EB-444F-9F20-EA16FB22928D}">
-  <ds:schemaRefs>
-    <ds:schemaRef ds:uri="http://schemas.microsoft.com/sharepoint/v3/contenttype/forms"/>
+    <ds:schemaRef ds:uri="http://customooxmlschemas.google.com/"/>
+    <ds:schemaRef ds:uri="http://schemas.openxmlformats.org/officeDocument/2006/relationships"/>
   </ds:schemaRefs>
 </ds:datastoreItem>
 </file>
</xml_diff>